<commit_message>
document updation regarding redirect method of route
</commit_message>
<xml_diff>
--- a/laravel.docx
+++ b/laravel.docx
@@ -1330,6 +1330,42 @@
     <w:p>
       <w:r>
         <w:t>Php artisan db:seed –class=UserTableSeeder</w:t>
+      </w:r>
+    </w:p>
+    <w:p>
+      <w:r>
+        <w:t>(23) if you want to clear cache in laravel then must follow first solution given here</w:t>
+      </w:r>
+    </w:p>
+    <w:p>
+      <w:hyperlink r:id="rId21" w:history="1">
+        <w:r>
+          <w:rPr>
+            <w:rStyle w:val="Hyperlink"/>
+          </w:rPr>
+          <w:t>https://stackoverflow.com/questions/52231248/laravel-showing-failed-to-clear-cache-make-sure-you-have-the-appropriate-permi</w:t>
+        </w:r>
+      </w:hyperlink>
+    </w:p>
+    <w:p/>
+    <w:p/>
+    <w:p>
+      <w:r>
+        <w:lastRenderedPageBreak/>
+        <w:t>(24)One issue in route</w:t>
+      </w:r>
+      <w:r>
+        <w:t>(redirect route)</w:t>
+      </w:r>
+    </w:p>
+    <w:p>
+      <w:r>
+        <w:t>I have used redirect method in route and found that old route is getting saved in cache so you can get rid of this using below commands or manually clear cache of your browser</w:t>
+      </w:r>
+    </w:p>
+    <w:p>
+      <w:r>
+        <w:t>Php artisan route:clear</w:t>
       </w:r>
     </w:p>
     <w:sectPr>

</xml_diff>